<commit_message>
Updated Project 3 with README and GIF
</commit_message>
<xml_diff>
--- a/Bereal_Clone_Walkthrough.docx
+++ b/Bereal_Clone_Walkthrough.docx
@@ -19,6 +19,114 @@
         </w:rPr>
         <w:t>BeReal Clone – Project 3 Walkthrough</w:t>
       </w:r>
+    </w:p>
+    <w:p>
+      <w:pPr>
+        <w:spacing w:line="480" w:lineRule="auto"/>
+        <w:rPr>
+          <w:rFonts w:ascii="Times New Roman" w:hAnsi="Times New Roman" w:cs="Times New Roman"/>
+          <w:b/>
+          <w:bCs/>
+          <w:sz w:val="24"/>
+          <w:szCs w:val="24"/>
+        </w:rPr>
+      </w:pPr>
+      <w:r>
+        <w:rPr>
+          <w:rFonts w:ascii="Segoe UI Emoji" w:hAnsi="Segoe UI Emoji" w:cs="Segoe UI Emoji"/>
+          <w:b/>
+          <w:bCs/>
+          <w:sz w:val="24"/>
+          <w:szCs w:val="24"/>
+        </w:rPr>
+        <w:t>⚠️</w:t>
+      </w:r>
+      <w:r>
+        <w:rPr>
+          <w:rFonts w:ascii="Times New Roman" w:hAnsi="Times New Roman" w:cs="Times New Roman"/>
+          <w:b/>
+          <w:bCs/>
+          <w:sz w:val="24"/>
+          <w:szCs w:val="24"/>
+        </w:rPr>
+        <w:t xml:space="preserve"> Note: Unfortunately, this is the only form of demonstration I can provide. I’ve been working exclusively on FIU library computers, which in </w:t>
+      </w:r>
+      <w:proofErr w:type="gramStart"/>
+      <w:r>
+        <w:rPr>
+          <w:rFonts w:ascii="Times New Roman" w:hAnsi="Times New Roman" w:cs="Times New Roman"/>
+          <w:b/>
+          <w:bCs/>
+          <w:sz w:val="24"/>
+          <w:szCs w:val="24"/>
+        </w:rPr>
+        <w:t>most of</w:t>
+      </w:r>
+      <w:proofErr w:type="gramEnd"/>
+      <w:r>
+        <w:rPr>
+          <w:rFonts w:ascii="Times New Roman" w:hAnsi="Times New Roman" w:cs="Times New Roman"/>
+          <w:b/>
+          <w:bCs/>
+          <w:sz w:val="24"/>
+          <w:szCs w:val="24"/>
+        </w:rPr>
+        <w:t xml:space="preserve"> cases and programs </w:t>
+      </w:r>
+      <w:proofErr w:type="gramStart"/>
+      <w:r>
+        <w:rPr>
+          <w:rFonts w:ascii="Times New Roman" w:hAnsi="Times New Roman" w:cs="Times New Roman"/>
+          <w:b/>
+          <w:bCs/>
+          <w:sz w:val="24"/>
+          <w:szCs w:val="24"/>
+        </w:rPr>
+        <w:t>failed</w:t>
+      </w:r>
+      <w:proofErr w:type="gramEnd"/>
+      <w:r>
+        <w:rPr>
+          <w:rFonts w:ascii="Times New Roman" w:hAnsi="Times New Roman" w:cs="Times New Roman"/>
+          <w:b/>
+          <w:bCs/>
+          <w:sz w:val="24"/>
+          <w:szCs w:val="24"/>
+        </w:rPr>
+        <w:t xml:space="preserve"> to run iOS simulators due to extremely outdated and underpowered hardware. Additionally, these machines do not allow the installation of third-party recording software such as OBS or screen capture tools. Because of these constraints, I was unable to create a proper walkthrough video.</w:t>
+      </w:r>
+    </w:p>
+    <w:p>
+      <w:pPr>
+        <w:spacing w:line="480" w:lineRule="auto"/>
+        <w:rPr>
+          <w:rFonts w:ascii="Times New Roman" w:hAnsi="Times New Roman" w:cs="Times New Roman"/>
+          <w:b/>
+          <w:bCs/>
+          <w:sz w:val="24"/>
+          <w:szCs w:val="24"/>
+        </w:rPr>
+      </w:pPr>
+      <w:r>
+        <w:rPr>
+          <w:rFonts w:ascii="Times New Roman" w:hAnsi="Times New Roman" w:cs="Times New Roman"/>
+          <w:b/>
+          <w:bCs/>
+          <w:sz w:val="24"/>
+          <w:szCs w:val="24"/>
+        </w:rPr>
+        <w:t>However, I have included screenshots along with detailed explanations of every part of the code I wrote myself, so reviewers can clearly understand the core functionality and logic behind the app.</w:t>
+      </w:r>
+    </w:p>
+    <w:p>
+      <w:pPr>
+        <w:spacing w:line="480" w:lineRule="auto"/>
+        <w:rPr>
+          <w:rFonts w:ascii="Times New Roman" w:hAnsi="Times New Roman" w:cs="Times New Roman"/>
+          <w:sz w:val="24"/>
+          <w:szCs w:val="24"/>
+        </w:rPr>
+      </w:pPr>
     </w:p>
     <w:p>
       <w:pPr>
@@ -72,8 +180,9 @@
           <w:sz w:val="24"/>
           <w:szCs w:val="24"/>
         </w:rPr>
+        <w:lastRenderedPageBreak/>
         <w:drawing>
-          <wp:inline distT="0" distB="0" distL="0" distR="0">
+          <wp:inline distT="0" distB="0" distL="0" distR="0" wp14:anchorId="4FDE4997" wp14:editId="1DBA070A">
             <wp:extent cx="5029200" cy="2828925"/>
             <wp:effectExtent l="0" t="0" r="0" b="0"/>
             <wp:docPr id="1" name="Picture 1"/>
@@ -143,9 +252,8 @@
           <w:sz w:val="24"/>
           <w:szCs w:val="24"/>
         </w:rPr>
-        <w:lastRenderedPageBreak/>
         <w:drawing>
-          <wp:inline distT="0" distB="0" distL="0" distR="0">
+          <wp:inline distT="0" distB="0" distL="0" distR="0" wp14:anchorId="04ACD4AA" wp14:editId="756742EA">
             <wp:extent cx="5029200" cy="2828925"/>
             <wp:effectExtent l="0" t="0" r="0" b="0"/>
             <wp:docPr id="2" name="Picture 2"/>
@@ -215,8 +323,9 @@
           <w:sz w:val="24"/>
           <w:szCs w:val="24"/>
         </w:rPr>
+        <w:lastRenderedPageBreak/>
         <w:drawing>
-          <wp:inline distT="0" distB="0" distL="0" distR="0">
+          <wp:inline distT="0" distB="0" distL="0" distR="0" wp14:anchorId="157EFDF3" wp14:editId="43E11F54">
             <wp:extent cx="5029200" cy="2828925"/>
             <wp:effectExtent l="0" t="0" r="0" b="0"/>
             <wp:docPr id="3" name="Picture 3"/>
@@ -286,9 +395,8 @@
           <w:sz w:val="24"/>
           <w:szCs w:val="24"/>
         </w:rPr>
-        <w:lastRenderedPageBreak/>
         <w:drawing>
-          <wp:inline distT="0" distB="0" distL="0" distR="0">
+          <wp:inline distT="0" distB="0" distL="0" distR="0" wp14:anchorId="2E7BC15E" wp14:editId="5CB6038C">
             <wp:extent cx="5029200" cy="2828925"/>
             <wp:effectExtent l="0" t="0" r="0" b="0"/>
             <wp:docPr id="4" name="Picture 4"/>
@@ -358,8 +466,9 @@
           <w:sz w:val="24"/>
           <w:szCs w:val="24"/>
         </w:rPr>
+        <w:lastRenderedPageBreak/>
         <w:drawing>
-          <wp:inline distT="0" distB="0" distL="0" distR="0">
+          <wp:inline distT="0" distB="0" distL="0" distR="0" wp14:anchorId="4DB2E7E0" wp14:editId="63766A4B">
             <wp:extent cx="5029200" cy="2828925"/>
             <wp:effectExtent l="0" t="0" r="0" b="0"/>
             <wp:docPr id="5" name="Picture 5"/>
@@ -429,9 +538,8 @@
           <w:sz w:val="24"/>
           <w:szCs w:val="24"/>
         </w:rPr>
-        <w:lastRenderedPageBreak/>
         <w:drawing>
-          <wp:inline distT="0" distB="0" distL="0" distR="0">
+          <wp:inline distT="0" distB="0" distL="0" distR="0" wp14:anchorId="50D8AAFE" wp14:editId="2324B3C2">
             <wp:extent cx="5029200" cy="2828925"/>
             <wp:effectExtent l="0" t="0" r="0" b="0"/>
             <wp:docPr id="6" name="Picture 6"/>
@@ -501,8 +609,9 @@
           <w:sz w:val="24"/>
           <w:szCs w:val="24"/>
         </w:rPr>
+        <w:lastRenderedPageBreak/>
         <w:drawing>
-          <wp:inline distT="0" distB="0" distL="0" distR="0">
+          <wp:inline distT="0" distB="0" distL="0" distR="0" wp14:anchorId="5210D904" wp14:editId="6B62497D">
             <wp:extent cx="5029200" cy="2828925"/>
             <wp:effectExtent l="0" t="0" r="0" b="0"/>
             <wp:docPr id="7" name="Picture 7"/>
@@ -572,9 +681,8 @@
           <w:sz w:val="24"/>
           <w:szCs w:val="24"/>
         </w:rPr>
-        <w:lastRenderedPageBreak/>
         <w:drawing>
-          <wp:inline distT="0" distB="0" distL="0" distR="0">
+          <wp:inline distT="0" distB="0" distL="0" distR="0" wp14:anchorId="34AA34DA" wp14:editId="00BA4D2A">
             <wp:extent cx="5029200" cy="2828925"/>
             <wp:effectExtent l="0" t="0" r="0" b="0"/>
             <wp:docPr id="8" name="Picture 8"/>
@@ -644,8 +752,9 @@
           <w:sz w:val="24"/>
           <w:szCs w:val="24"/>
         </w:rPr>
+        <w:lastRenderedPageBreak/>
         <w:drawing>
-          <wp:inline distT="0" distB="0" distL="0" distR="0">
+          <wp:inline distT="0" distB="0" distL="0" distR="0" wp14:anchorId="062F000E" wp14:editId="5421CA9D">
             <wp:extent cx="5029200" cy="2828925"/>
             <wp:effectExtent l="0" t="0" r="0" b="0"/>
             <wp:docPr id="9" name="Picture 9"/>
@@ -1497,7 +1606,6 @@
   <w:style w:type="character" w:default="1" w:styleId="DefaultParagraphFont">
     <w:name w:val="Default Paragraph Font"/>
     <w:uiPriority w:val="1"/>
-    <w:semiHidden/>
     <w:unhideWhenUsed/>
   </w:style>
   <w:style w:type="table" w:default="1" w:styleId="TableNormal">

</xml_diff>